<commit_message>
modify and add the data file
</commit_message>
<xml_diff>
--- a/DOC/开发文档.docx
+++ b/DOC/开发文档.docx
@@ -75,19 +75,16 @@
             <w:tcW w:w="2765" w:type="dxa"/>
           </w:tcPr>
           <w:p>
-            <w:proofErr w:type="gramStart"/>
             <w:r>
               <w:t>id</w:t>
             </w:r>
-            <w:proofErr w:type="gramEnd"/>
-          </w:p>
-        </w:tc>
-        <w:tc>
-          <w:tcPr>
-            <w:tcW w:w="2765" w:type="dxa"/>
-          </w:tcPr>
-          <w:p>
-            <w:proofErr w:type="spellStart"/>
+          </w:p>
+        </w:tc>
+        <w:tc>
+          <w:tcPr>
+            <w:tcW w:w="2765" w:type="dxa"/>
+          </w:tcPr>
+          <w:p>
             <w:r>
               <w:t>B</w:t>
             </w:r>
@@ -97,7 +94,6 @@
               </w:rPr>
               <w:t>igint</w:t>
             </w:r>
-            <w:proofErr w:type="spellEnd"/>
           </w:p>
         </w:tc>
         <w:tc>
@@ -123,7 +119,6 @@
             <w:tcW w:w="2765" w:type="dxa"/>
           </w:tcPr>
           <w:p>
-            <w:proofErr w:type="spellStart"/>
             <w:r>
               <w:t>P</w:t>
             </w:r>
@@ -133,16 +128,13 @@
               </w:rPr>
               <w:t>assport_id</w:t>
             </w:r>
-            <w:proofErr w:type="spellEnd"/>
-          </w:p>
-        </w:tc>
-        <w:tc>
-          <w:tcPr>
-            <w:tcW w:w="2765" w:type="dxa"/>
-          </w:tcPr>
-          <w:p>
-            <w:proofErr w:type="spellStart"/>
-            <w:proofErr w:type="gramStart"/>
+          </w:p>
+        </w:tc>
+        <w:tc>
+          <w:tcPr>
+            <w:tcW w:w="2765" w:type="dxa"/>
+          </w:tcPr>
+          <w:p>
             <w:r>
               <w:t>V</w:t>
             </w:r>
@@ -150,24 +142,371 @@
               <w:rPr>
                 <w:rFonts w:hint="eastAsia"/>
               </w:rPr>
+              <w:t>archar(</w:t>
+            </w:r>
+            <w:r>
+              <w:t>256</w:t>
+            </w:r>
+            <w:r>
+              <w:rPr>
+                <w:rFonts w:hint="eastAsia"/>
+              </w:rPr>
+              <w:t>)</w:t>
+            </w:r>
+          </w:p>
+        </w:tc>
+        <w:tc>
+          <w:tcPr>
+            <w:tcW w:w="2766" w:type="dxa"/>
+          </w:tcPr>
+          <w:p>
+            <w:r>
+              <w:rPr>
+                <w:rFonts w:hint="eastAsia"/>
+              </w:rPr>
+              <w:t>账号</w:t>
+            </w:r>
+            <w:r>
+              <w:t>唯一标示</w:t>
+            </w:r>
+          </w:p>
+        </w:tc>
+      </w:tr>
+      <w:tr>
+        <w:tc>
+          <w:tcPr>
+            <w:tcW w:w="2765" w:type="dxa"/>
+          </w:tcPr>
+          <w:p>
+            <w:r>
+              <w:t>E</w:t>
+            </w:r>
+            <w:r>
+              <w:rPr>
+                <w:rFonts w:hint="eastAsia"/>
+              </w:rPr>
+              <w:t>mail</w:t>
+            </w:r>
+          </w:p>
+        </w:tc>
+        <w:tc>
+          <w:tcPr>
+            <w:tcW w:w="2765" w:type="dxa"/>
+          </w:tcPr>
+          <w:p>
+            <w:r>
+              <w:t>V</w:t>
+            </w:r>
+            <w:r>
+              <w:rPr>
+                <w:rFonts w:hint="eastAsia"/>
+              </w:rPr>
+              <w:t>archar(</w:t>
+            </w:r>
+            <w:r>
+              <w:t>256</w:t>
+            </w:r>
+            <w:r>
+              <w:rPr>
+                <w:rFonts w:hint="eastAsia"/>
+              </w:rPr>
+              <w:t>)</w:t>
+            </w:r>
+          </w:p>
+        </w:tc>
+        <w:tc>
+          <w:tcPr>
+            <w:tcW w:w="2766" w:type="dxa"/>
+          </w:tcPr>
+          <w:p/>
+        </w:tc>
+      </w:tr>
+      <w:tr>
+        <w:tc>
+          <w:tcPr>
+            <w:tcW w:w="2765" w:type="dxa"/>
+          </w:tcPr>
+          <w:p>
+            <w:r>
+              <w:t>M</w:t>
+            </w:r>
+            <w:r>
+              <w:rPr>
+                <w:rFonts w:hint="eastAsia"/>
+              </w:rPr>
+              <w:t>obile</w:t>
+            </w:r>
+          </w:p>
+        </w:tc>
+        <w:tc>
+          <w:tcPr>
+            <w:tcW w:w="2765" w:type="dxa"/>
+          </w:tcPr>
+          <w:p>
+            <w:r>
+              <w:t>V</w:t>
+            </w:r>
+            <w:r>
+              <w:rPr>
+                <w:rFonts w:hint="eastAsia"/>
+              </w:rPr>
+              <w:t>archa</w:t>
+            </w:r>
+            <w:r>
+              <w:t>r</w:t>
+            </w:r>
+            <w:r>
+              <w:rPr>
+                <w:rFonts w:hint="eastAsia"/>
+              </w:rPr>
+              <w:t>(</w:t>
+            </w:r>
+            <w:r>
+              <w:t>16</w:t>
+            </w:r>
+            <w:r>
+              <w:rPr>
+                <w:rFonts w:hint="eastAsia"/>
+              </w:rPr>
+              <w:t>)</w:t>
+            </w:r>
+          </w:p>
+        </w:tc>
+        <w:tc>
+          <w:tcPr>
+            <w:tcW w:w="2766" w:type="dxa"/>
+          </w:tcPr>
+          <w:p/>
+        </w:tc>
+      </w:tr>
+      <w:tr>
+        <w:tc>
+          <w:tcPr>
+            <w:tcW w:w="2765" w:type="dxa"/>
+          </w:tcPr>
+          <w:p>
+            <w:r>
+              <w:t>R</w:t>
+            </w:r>
+            <w:r>
+              <w:rPr>
+                <w:rFonts w:hint="eastAsia"/>
+              </w:rPr>
+              <w:t>eg_</w:t>
+            </w:r>
+            <w:r>
+              <w:t>time</w:t>
+            </w:r>
+          </w:p>
+        </w:tc>
+        <w:tc>
+          <w:tcPr>
+            <w:tcW w:w="2765" w:type="dxa"/>
+          </w:tcPr>
+          <w:p>
+            <w:r>
+              <w:t>T</w:t>
+            </w:r>
+            <w:r>
+              <w:rPr>
+                <w:rFonts w:hint="eastAsia"/>
+              </w:rPr>
+              <w:t>imestamp</w:t>
+            </w:r>
+          </w:p>
+        </w:tc>
+        <w:tc>
+          <w:tcPr>
+            <w:tcW w:w="2766" w:type="dxa"/>
+          </w:tcPr>
+          <w:p>
+            <w:r>
+              <w:rPr>
+                <w:rFonts w:hint="eastAsia"/>
+              </w:rPr>
+              <w:t>注册</w:t>
+            </w:r>
+            <w:r>
+              <w:t>时间</w:t>
+            </w:r>
+          </w:p>
+        </w:tc>
+      </w:tr>
+      <w:tr>
+        <w:tc>
+          <w:tcPr>
+            <w:tcW w:w="2765" w:type="dxa"/>
+          </w:tcPr>
+          <w:p>
+            <w:r>
+              <w:t>R</w:t>
+            </w:r>
+            <w:r>
+              <w:rPr>
+                <w:rFonts w:hint="eastAsia"/>
+              </w:rPr>
+              <w:t>eg_ip</w:t>
+            </w:r>
+          </w:p>
+        </w:tc>
+        <w:tc>
+          <w:tcPr>
+            <w:tcW w:w="2765" w:type="dxa"/>
+          </w:tcPr>
+          <w:p>
+            <w:r>
+              <w:t>V</w:t>
+            </w:r>
+            <w:r>
+              <w:rPr>
+                <w:rFonts w:hint="eastAsia"/>
+              </w:rPr>
+              <w:t>archar(</w:t>
+            </w:r>
+            <w:r>
+              <w:t>128</w:t>
+            </w:r>
+            <w:r>
+              <w:rPr>
+                <w:rFonts w:hint="eastAsia"/>
+              </w:rPr>
+              <w:t>)</w:t>
+            </w:r>
+          </w:p>
+        </w:tc>
+        <w:tc>
+          <w:tcPr>
+            <w:tcW w:w="2766" w:type="dxa"/>
+          </w:tcPr>
+          <w:p>
+            <w:r>
+              <w:rPr>
+                <w:rFonts w:hint="eastAsia"/>
+              </w:rPr>
+              <w:t>注册</w:t>
+            </w:r>
+            <w:r>
+              <w:t>ip</w:t>
+            </w:r>
+          </w:p>
+        </w:tc>
+      </w:tr>
+      <w:tr>
+        <w:tc>
+          <w:tcPr>
+            <w:tcW w:w="2765" w:type="dxa"/>
+          </w:tcPr>
+          <w:p>
+            <w:r>
+              <w:t>F</w:t>
+            </w:r>
+            <w:r>
+              <w:rPr>
+                <w:rFonts w:hint="eastAsia"/>
+              </w:rPr>
+              <w:t>lag</w:t>
+            </w:r>
+          </w:p>
+        </w:tc>
+        <w:tc>
+          <w:tcPr>
+            <w:tcW w:w="2765" w:type="dxa"/>
+          </w:tcPr>
+          <w:p>
+            <w:r>
+              <w:t>Char(1)</w:t>
+            </w:r>
+          </w:p>
+        </w:tc>
+        <w:tc>
+          <w:tcPr>
+            <w:tcW w:w="2766" w:type="dxa"/>
+          </w:tcPr>
+          <w:p>
+            <w:r>
+              <w:rPr>
+                <w:rFonts w:hint="eastAsia"/>
+              </w:rPr>
+              <w:t>1-</w:t>
+            </w:r>
+            <w:r>
+              <w:rPr>
+                <w:rFonts w:hint="eastAsia"/>
+              </w:rPr>
+              <w:t>正式</w:t>
+            </w:r>
+            <w:r>
+              <w:t>用户</w:t>
+            </w:r>
+            <w:r>
+              <w:rPr>
+                <w:rFonts w:hint="eastAsia"/>
+              </w:rPr>
+              <w:t xml:space="preserve"> 2-</w:t>
+            </w:r>
+            <w:r>
+              <w:rPr>
+                <w:rFonts w:hint="eastAsia"/>
+              </w:rPr>
+              <w:t>登陆</w:t>
+            </w:r>
+            <w:r>
+              <w:t>账户未激活</w:t>
+            </w:r>
+            <w:r>
+              <w:rPr>
+                <w:rFonts w:hint="eastAsia"/>
+              </w:rPr>
+              <w:t xml:space="preserve"> 3-</w:t>
+            </w:r>
+            <w:r>
+              <w:rPr>
+                <w:rFonts w:hint="eastAsia"/>
+              </w:rPr>
+              <w:t>封禁</w:t>
+            </w:r>
+            <w:r>
+              <w:t>用户</w:t>
+            </w:r>
+          </w:p>
+        </w:tc>
+      </w:tr>
+      <w:tr>
+        <w:tc>
+          <w:tcPr>
+            <w:tcW w:w="2765" w:type="dxa"/>
+          </w:tcPr>
+          <w:p>
+            <w:r>
+              <w:t>U</w:t>
+            </w:r>
+            <w:r>
+              <w:rPr>
+                <w:rFonts w:hint="eastAsia"/>
+              </w:rPr>
+              <w:t>niq</w:t>
+            </w:r>
+            <w:r>
+              <w:t>name</w:t>
+            </w:r>
+          </w:p>
+        </w:tc>
+        <w:tc>
+          <w:tcPr>
+            <w:tcW w:w="2765" w:type="dxa"/>
+          </w:tcPr>
+          <w:p>
+            <w:r>
+              <w:t>V</w:t>
+            </w:r>
+            <w:r>
+              <w:rPr>
+                <w:rFonts w:hint="eastAsia"/>
+              </w:rPr>
               <w:t>archar</w:t>
             </w:r>
-            <w:proofErr w:type="spellEnd"/>
-            <w:r>
-              <w:rPr>
-                <w:rFonts w:hint="eastAsia"/>
-              </w:rPr>
-              <w:t>(</w:t>
-            </w:r>
-            <w:proofErr w:type="gramEnd"/>
-            <w:r>
-              <w:t>256</w:t>
-            </w:r>
-            <w:r>
-              <w:rPr>
-                <w:rFonts w:hint="eastAsia"/>
-              </w:rPr>
-              <w:t>)</w:t>
+            <w:r>
+              <w:t>(128)</w:t>
             </w:r>
           </w:p>
         </w:tc>
@@ -180,38 +519,33 @@
               <w:rPr>
                 <w:rFonts w:hint="eastAsia"/>
               </w:rPr>
-              <w:t>账号</w:t>
-            </w:r>
-            <w:r>
-              <w:t>唯一标示</w:t>
-            </w:r>
-          </w:p>
-        </w:tc>
-      </w:tr>
-      <w:tr>
-        <w:tc>
-          <w:tcPr>
-            <w:tcW w:w="2765" w:type="dxa"/>
-          </w:tcPr>
-          <w:p>
-            <w:r>
-              <w:t>E</w:t>
-            </w:r>
-            <w:r>
-              <w:rPr>
-                <w:rFonts w:hint="eastAsia"/>
-              </w:rPr>
-              <w:t>mail</w:t>
-            </w:r>
-          </w:p>
-        </w:tc>
-        <w:tc>
-          <w:tcPr>
-            <w:tcW w:w="2765" w:type="dxa"/>
-          </w:tcPr>
-          <w:p>
-            <w:proofErr w:type="spellStart"/>
-            <w:proofErr w:type="gramStart"/>
+              <w:t>昵称</w:t>
+            </w:r>
+          </w:p>
+        </w:tc>
+      </w:tr>
+      <w:tr>
+        <w:tc>
+          <w:tcPr>
+            <w:tcW w:w="2765" w:type="dxa"/>
+          </w:tcPr>
+          <w:p>
+            <w:r>
+              <w:t>A</w:t>
+            </w:r>
+            <w:r>
+              <w:rPr>
+                <w:rFonts w:hint="eastAsia"/>
+              </w:rPr>
+              <w:t>vatar</w:t>
+            </w:r>
+          </w:p>
+        </w:tc>
+        <w:tc>
+          <w:tcPr>
+            <w:tcW w:w="2765" w:type="dxa"/>
+          </w:tcPr>
+          <w:p>
             <w:r>
               <w:t>V</w:t>
             </w:r>
@@ -221,22 +555,8 @@
               </w:rPr>
               <w:t>archar</w:t>
             </w:r>
-            <w:proofErr w:type="spellEnd"/>
-            <w:r>
-              <w:rPr>
-                <w:rFonts w:hint="eastAsia"/>
-              </w:rPr>
-              <w:t>(</w:t>
-            </w:r>
-            <w:proofErr w:type="gramEnd"/>
-            <w:r>
-              <w:t>256</w:t>
-            </w:r>
-            <w:r>
-              <w:rPr>
-                <w:rFonts w:hint="eastAsia"/>
-              </w:rPr>
-              <w:t>)</w:t>
+            <w:r>
+              <w:t>(128)</w:t>
             </w:r>
           </w:p>
         </w:tc>
@@ -244,33 +564,109 @@
           <w:tcPr>
             <w:tcW w:w="2766" w:type="dxa"/>
           </w:tcPr>
-          <w:p/>
-        </w:tc>
-      </w:tr>
-      <w:tr>
-        <w:tc>
-          <w:tcPr>
-            <w:tcW w:w="2765" w:type="dxa"/>
-          </w:tcPr>
-          <w:p>
-            <w:r>
-              <w:t>M</w:t>
-            </w:r>
-            <w:r>
-              <w:rPr>
-                <w:rFonts w:hint="eastAsia"/>
-              </w:rPr>
-              <w:t>obile</w:t>
-            </w:r>
-          </w:p>
-        </w:tc>
-        <w:tc>
-          <w:tcPr>
-            <w:tcW w:w="2765" w:type="dxa"/>
-          </w:tcPr>
-          <w:p>
-            <w:proofErr w:type="spellStart"/>
-            <w:proofErr w:type="gramStart"/>
+          <w:p>
+            <w:r>
+              <w:rPr>
+                <w:rFonts w:hint="eastAsia"/>
+              </w:rPr>
+              <w:t>头像</w:t>
+            </w:r>
+          </w:p>
+        </w:tc>
+      </w:tr>
+      <w:tr>
+        <w:tc>
+          <w:tcPr>
+            <w:tcW w:w="2765" w:type="dxa"/>
+          </w:tcPr>
+          <w:p>
+            <w:r>
+              <w:t>G</w:t>
+            </w:r>
+            <w:r>
+              <w:rPr>
+                <w:rFonts w:hint="eastAsia"/>
+              </w:rPr>
+              <w:t>ender</w:t>
+            </w:r>
+          </w:p>
+        </w:tc>
+        <w:tc>
+          <w:tcPr>
+            <w:tcW w:w="2765" w:type="dxa"/>
+          </w:tcPr>
+          <w:p>
+            <w:r>
+              <w:t>C</w:t>
+            </w:r>
+            <w:r>
+              <w:rPr>
+                <w:rFonts w:hint="eastAsia"/>
+              </w:rPr>
+              <w:t>har(</w:t>
+            </w:r>
+            <w:r>
+              <w:t>1)</w:t>
+            </w:r>
+          </w:p>
+        </w:tc>
+        <w:tc>
+          <w:tcPr>
+            <w:tcW w:w="2766" w:type="dxa"/>
+          </w:tcPr>
+          <w:p>
+            <w:r>
+              <w:rPr>
+                <w:rFonts w:hint="eastAsia"/>
+              </w:rPr>
+              <w:t>性别</w:t>
+            </w:r>
+            <w:r>
+              <w:rPr>
+                <w:rFonts w:hint="eastAsia"/>
+              </w:rPr>
+              <w:t xml:space="preserve"> 0</w:t>
+            </w:r>
+            <w:r>
+              <w:t>-</w:t>
+            </w:r>
+            <w:r>
+              <w:rPr>
+                <w:rFonts w:hint="eastAsia"/>
+              </w:rPr>
+              <w:t>男</w:t>
+            </w:r>
+            <w:r>
+              <w:rPr>
+                <w:rFonts w:hint="eastAsia"/>
+              </w:rPr>
+              <w:t xml:space="preserve"> 1</w:t>
+            </w:r>
+            <w:r>
+              <w:t>-</w:t>
+            </w:r>
+            <w:r>
+              <w:t>女</w:t>
+            </w:r>
+          </w:p>
+        </w:tc>
+      </w:tr>
+      <w:tr>
+        <w:tc>
+          <w:tcPr>
+            <w:tcW w:w="2765" w:type="dxa"/>
+          </w:tcPr>
+          <w:p>
+            <w:r>
+              <w:t>Province</w:t>
+            </w:r>
+          </w:p>
+        </w:tc>
+        <w:tc>
+          <w:tcPr>
+            <w:tcW w:w="2765" w:type="dxa"/>
+          </w:tcPr>
+          <w:p>
             <w:r>
               <w:t>V</w:t>
             </w:r>
@@ -278,27 +674,10 @@
               <w:rPr>
                 <w:rFonts w:hint="eastAsia"/>
               </w:rPr>
-              <w:t>archa</w:t>
-            </w:r>
-            <w:r>
-              <w:t>r</w:t>
-            </w:r>
-            <w:proofErr w:type="spellEnd"/>
-            <w:r>
-              <w:rPr>
-                <w:rFonts w:hint="eastAsia"/>
-              </w:rPr>
-              <w:t>(</w:t>
-            </w:r>
-            <w:proofErr w:type="gramEnd"/>
-            <w:r>
-              <w:t>16</w:t>
-            </w:r>
-            <w:r>
-              <w:rPr>
-                <w:rFonts w:hint="eastAsia"/>
-              </w:rPr>
-              <w:t>)</w:t>
+              <w:t>archar</w:t>
+            </w:r>
+            <w:r>
+              <w:t>(32)</w:t>
             </w:r>
           </w:p>
         </w:tc>
@@ -306,90 +685,35 @@
           <w:tcPr>
             <w:tcW w:w="2766" w:type="dxa"/>
           </w:tcPr>
-          <w:p/>
-        </w:tc>
-      </w:tr>
-      <w:tr>
-        <w:tc>
-          <w:tcPr>
-            <w:tcW w:w="2765" w:type="dxa"/>
-          </w:tcPr>
-          <w:p>
-            <w:proofErr w:type="spellStart"/>
-            <w:r>
-              <w:t>R</w:t>
-            </w:r>
-            <w:r>
-              <w:rPr>
-                <w:rFonts w:hint="eastAsia"/>
-              </w:rPr>
-              <w:t>eg_</w:t>
-            </w:r>
-            <w:r>
-              <w:t>time</w:t>
-            </w:r>
-            <w:proofErr w:type="spellEnd"/>
-          </w:p>
-        </w:tc>
-        <w:tc>
-          <w:tcPr>
-            <w:tcW w:w="2765" w:type="dxa"/>
-          </w:tcPr>
-          <w:p>
-            <w:r>
-              <w:t>T</w:t>
-            </w:r>
-            <w:r>
-              <w:rPr>
-                <w:rFonts w:hint="eastAsia"/>
-              </w:rPr>
-              <w:t>imestamp</w:t>
-            </w:r>
-          </w:p>
-        </w:tc>
-        <w:tc>
-          <w:tcPr>
-            <w:tcW w:w="2766" w:type="dxa"/>
-          </w:tcPr>
-          <w:p>
-            <w:r>
-              <w:rPr>
-                <w:rFonts w:hint="eastAsia"/>
-              </w:rPr>
-              <w:t>注册</w:t>
-            </w:r>
-            <w:r>
-              <w:t>时间</w:t>
-            </w:r>
-          </w:p>
-        </w:tc>
-      </w:tr>
-      <w:tr>
-        <w:tc>
-          <w:tcPr>
-            <w:tcW w:w="2765" w:type="dxa"/>
-          </w:tcPr>
-          <w:p>
-            <w:proofErr w:type="spellStart"/>
-            <w:r>
-              <w:t>R</w:t>
-            </w:r>
-            <w:r>
-              <w:rPr>
-                <w:rFonts w:hint="eastAsia"/>
-              </w:rPr>
-              <w:t>eg_ip</w:t>
-            </w:r>
-            <w:proofErr w:type="spellEnd"/>
-          </w:p>
-        </w:tc>
-        <w:tc>
-          <w:tcPr>
-            <w:tcW w:w="2765" w:type="dxa"/>
-          </w:tcPr>
-          <w:p>
-            <w:proofErr w:type="spellStart"/>
-            <w:proofErr w:type="gramStart"/>
+          <w:p>
+            <w:r>
+              <w:rPr>
+                <w:rFonts w:hint="eastAsia"/>
+              </w:rPr>
+              <w:t>省份</w:t>
+            </w:r>
+          </w:p>
+        </w:tc>
+      </w:tr>
+      <w:tr>
+        <w:tc>
+          <w:tcPr>
+            <w:tcW w:w="2765" w:type="dxa"/>
+          </w:tcPr>
+          <w:p>
+            <w:r>
+              <w:rPr>
+                <w:rFonts w:hint="eastAsia"/>
+              </w:rPr>
+              <w:t>city</w:t>
+            </w:r>
+          </w:p>
+        </w:tc>
+        <w:tc>
+          <w:tcPr>
+            <w:tcW w:w="2765" w:type="dxa"/>
+          </w:tcPr>
+          <w:p>
             <w:r>
               <w:t>V</w:t>
             </w:r>
@@ -399,417 +723,8 @@
               </w:rPr>
               <w:t>archar</w:t>
             </w:r>
-            <w:proofErr w:type="spellEnd"/>
-            <w:r>
-              <w:rPr>
-                <w:rFonts w:hint="eastAsia"/>
-              </w:rPr>
-              <w:t>(</w:t>
-            </w:r>
-            <w:proofErr w:type="gramEnd"/>
-            <w:r>
-              <w:t>128</w:t>
-            </w:r>
-            <w:r>
-              <w:rPr>
-                <w:rFonts w:hint="eastAsia"/>
-              </w:rPr>
-              <w:t>)</w:t>
-            </w:r>
-          </w:p>
-        </w:tc>
-        <w:tc>
-          <w:tcPr>
-            <w:tcW w:w="2766" w:type="dxa"/>
-          </w:tcPr>
-          <w:p>
-            <w:r>
-              <w:rPr>
-                <w:rFonts w:hint="eastAsia"/>
-              </w:rPr>
-              <w:t>注册</w:t>
-            </w:r>
-            <w:proofErr w:type="spellStart"/>
-            <w:r>
-              <w:t>ip</w:t>
-            </w:r>
-            <w:proofErr w:type="spellEnd"/>
-          </w:p>
-        </w:tc>
-      </w:tr>
-      <w:tr>
-        <w:tc>
-          <w:tcPr>
-            <w:tcW w:w="2765" w:type="dxa"/>
-          </w:tcPr>
-          <w:p>
-            <w:r>
-              <w:t>F</w:t>
-            </w:r>
-            <w:r>
-              <w:rPr>
-                <w:rFonts w:hint="eastAsia"/>
-              </w:rPr>
-              <w:t>lag</w:t>
-            </w:r>
-          </w:p>
-        </w:tc>
-        <w:tc>
-          <w:tcPr>
-            <w:tcW w:w="2765" w:type="dxa"/>
-          </w:tcPr>
-          <w:p>
-            <w:proofErr w:type="gramStart"/>
-            <w:r>
-              <w:t>Char(</w:t>
-            </w:r>
-            <w:proofErr w:type="gramEnd"/>
-            <w:r>
-              <w:t>1)</w:t>
-            </w:r>
-          </w:p>
-        </w:tc>
-        <w:tc>
-          <w:tcPr>
-            <w:tcW w:w="2766" w:type="dxa"/>
-          </w:tcPr>
-          <w:p>
-            <w:r>
-              <w:rPr>
-                <w:rFonts w:hint="eastAsia"/>
-              </w:rPr>
-              <w:t>1-</w:t>
-            </w:r>
-            <w:r>
-              <w:rPr>
-                <w:rFonts w:hint="eastAsia"/>
-              </w:rPr>
-              <w:t>正式</w:t>
-            </w:r>
-            <w:r>
-              <w:t>用户</w:t>
-            </w:r>
-            <w:r>
-              <w:rPr>
-                <w:rFonts w:hint="eastAsia"/>
-              </w:rPr>
-              <w:t xml:space="preserve"> 2-</w:t>
-            </w:r>
-            <w:r>
-              <w:rPr>
-                <w:rFonts w:hint="eastAsia"/>
-              </w:rPr>
-              <w:t>登陆</w:t>
-            </w:r>
-            <w:r>
-              <w:t>账户未激活</w:t>
-            </w:r>
-            <w:r>
-              <w:rPr>
-                <w:rFonts w:hint="eastAsia"/>
-              </w:rPr>
-              <w:t xml:space="preserve"> 3-</w:t>
-            </w:r>
-            <w:r>
-              <w:rPr>
-                <w:rFonts w:hint="eastAsia"/>
-              </w:rPr>
-              <w:t>封禁</w:t>
-            </w:r>
-            <w:r>
-              <w:t>用户</w:t>
-            </w:r>
-          </w:p>
-        </w:tc>
-      </w:tr>
-      <w:tr>
-        <w:tc>
-          <w:tcPr>
-            <w:tcW w:w="2765" w:type="dxa"/>
-          </w:tcPr>
-          <w:p>
-            <w:proofErr w:type="spellStart"/>
-            <w:r>
-              <w:t>U</w:t>
-            </w:r>
-            <w:r>
-              <w:rPr>
-                <w:rFonts w:hint="eastAsia"/>
-              </w:rPr>
-              <w:t>niq</w:t>
-            </w:r>
-            <w:r>
-              <w:t>name</w:t>
-            </w:r>
-            <w:proofErr w:type="spellEnd"/>
-          </w:p>
-        </w:tc>
-        <w:tc>
-          <w:tcPr>
-            <w:tcW w:w="2765" w:type="dxa"/>
-          </w:tcPr>
-          <w:p>
-            <w:proofErr w:type="spellStart"/>
-            <w:proofErr w:type="gramStart"/>
-            <w:r>
-              <w:t>V</w:t>
-            </w:r>
-            <w:r>
-              <w:rPr>
-                <w:rFonts w:hint="eastAsia"/>
-              </w:rPr>
-              <w:t>archar</w:t>
-            </w:r>
-            <w:proofErr w:type="spellEnd"/>
-            <w:r>
-              <w:t>(</w:t>
-            </w:r>
-            <w:proofErr w:type="gramEnd"/>
-            <w:r>
-              <w:t>128)</w:t>
-            </w:r>
-          </w:p>
-        </w:tc>
-        <w:tc>
-          <w:tcPr>
-            <w:tcW w:w="2766" w:type="dxa"/>
-          </w:tcPr>
-          <w:p>
-            <w:r>
-              <w:rPr>
-                <w:rFonts w:hint="eastAsia"/>
-              </w:rPr>
-              <w:t>昵称</w:t>
-            </w:r>
-          </w:p>
-        </w:tc>
-      </w:tr>
-      <w:tr>
-        <w:tc>
-          <w:tcPr>
-            <w:tcW w:w="2765" w:type="dxa"/>
-          </w:tcPr>
-          <w:p>
-            <w:r>
-              <w:t>A</w:t>
-            </w:r>
-            <w:r>
-              <w:rPr>
-                <w:rFonts w:hint="eastAsia"/>
-              </w:rPr>
-              <w:t>vatar</w:t>
-            </w:r>
-          </w:p>
-        </w:tc>
-        <w:tc>
-          <w:tcPr>
-            <w:tcW w:w="2765" w:type="dxa"/>
-          </w:tcPr>
-          <w:p>
-            <w:proofErr w:type="spellStart"/>
-            <w:proofErr w:type="gramStart"/>
-            <w:r>
-              <w:t>V</w:t>
-            </w:r>
-            <w:r>
-              <w:rPr>
-                <w:rFonts w:hint="eastAsia"/>
-              </w:rPr>
-              <w:t>archar</w:t>
-            </w:r>
-            <w:proofErr w:type="spellEnd"/>
-            <w:r>
-              <w:t>(</w:t>
-            </w:r>
-            <w:proofErr w:type="gramEnd"/>
-            <w:r>
-              <w:t>128)</w:t>
-            </w:r>
-          </w:p>
-        </w:tc>
-        <w:tc>
-          <w:tcPr>
-            <w:tcW w:w="2766" w:type="dxa"/>
-          </w:tcPr>
-          <w:p>
-            <w:r>
-              <w:rPr>
-                <w:rFonts w:hint="eastAsia"/>
-              </w:rPr>
-              <w:t>头像</w:t>
-            </w:r>
-          </w:p>
-        </w:tc>
-      </w:tr>
-      <w:tr>
-        <w:tc>
-          <w:tcPr>
-            <w:tcW w:w="2765" w:type="dxa"/>
-          </w:tcPr>
-          <w:p>
-            <w:r>
-              <w:t>G</w:t>
-            </w:r>
-            <w:r>
-              <w:rPr>
-                <w:rFonts w:hint="eastAsia"/>
-              </w:rPr>
-              <w:t>ender</w:t>
-            </w:r>
-          </w:p>
-        </w:tc>
-        <w:tc>
-          <w:tcPr>
-            <w:tcW w:w="2765" w:type="dxa"/>
-          </w:tcPr>
-          <w:p>
-            <w:proofErr w:type="gramStart"/>
-            <w:r>
-              <w:t>C</w:t>
-            </w:r>
-            <w:r>
-              <w:rPr>
-                <w:rFonts w:hint="eastAsia"/>
-              </w:rPr>
-              <w:t>har(</w:t>
-            </w:r>
-            <w:proofErr w:type="gramEnd"/>
-            <w:r>
-              <w:t>1)</w:t>
-            </w:r>
-          </w:p>
-        </w:tc>
-        <w:tc>
-          <w:tcPr>
-            <w:tcW w:w="2766" w:type="dxa"/>
-          </w:tcPr>
-          <w:p>
-            <w:r>
-              <w:rPr>
-                <w:rFonts w:hint="eastAsia"/>
-              </w:rPr>
-              <w:t>性别</w:t>
-            </w:r>
-            <w:r>
-              <w:rPr>
-                <w:rFonts w:hint="eastAsia"/>
-              </w:rPr>
-              <w:t xml:space="preserve"> 0</w:t>
-            </w:r>
-            <w:r>
-              <w:t>-</w:t>
-            </w:r>
-            <w:r>
-              <w:rPr>
-                <w:rFonts w:hint="eastAsia"/>
-              </w:rPr>
-              <w:t>男</w:t>
-            </w:r>
-            <w:r>
-              <w:rPr>
-                <w:rFonts w:hint="eastAsia"/>
-              </w:rPr>
-              <w:t xml:space="preserve"> 1</w:t>
-            </w:r>
-            <w:r>
-              <w:t>-</w:t>
-            </w:r>
-            <w:r>
-              <w:t>女</w:t>
-            </w:r>
-          </w:p>
-        </w:tc>
-      </w:tr>
-      <w:tr>
-        <w:tc>
-          <w:tcPr>
-            <w:tcW w:w="2765" w:type="dxa"/>
-          </w:tcPr>
-          <w:p>
-            <w:r>
-              <w:t>Province</w:t>
-            </w:r>
-          </w:p>
-        </w:tc>
-        <w:tc>
-          <w:tcPr>
-            <w:tcW w:w="2765" w:type="dxa"/>
-          </w:tcPr>
-          <w:p>
-            <w:proofErr w:type="spellStart"/>
-            <w:proofErr w:type="gramStart"/>
-            <w:r>
-              <w:t>V</w:t>
-            </w:r>
-            <w:r>
-              <w:rPr>
-                <w:rFonts w:hint="eastAsia"/>
-              </w:rPr>
-              <w:t>archar</w:t>
-            </w:r>
-            <w:proofErr w:type="spellEnd"/>
-            <w:r>
-              <w:t>(</w:t>
-            </w:r>
-            <w:proofErr w:type="gramEnd"/>
-            <w:r>
-              <w:t>32)</w:t>
-            </w:r>
-          </w:p>
-        </w:tc>
-        <w:tc>
-          <w:tcPr>
-            <w:tcW w:w="2766" w:type="dxa"/>
-          </w:tcPr>
-          <w:p>
-            <w:r>
-              <w:rPr>
-                <w:rFonts w:hint="eastAsia"/>
-              </w:rPr>
-              <w:t>省份</w:t>
-            </w:r>
-          </w:p>
-        </w:tc>
-      </w:tr>
-      <w:tr>
-        <w:tc>
-          <w:tcPr>
-            <w:tcW w:w="2765" w:type="dxa"/>
-          </w:tcPr>
-          <w:p>
-            <w:proofErr w:type="gramStart"/>
-            <w:r>
-              <w:rPr>
-                <w:rFonts w:hint="eastAsia"/>
-              </w:rPr>
-              <w:t>city</w:t>
-            </w:r>
-            <w:proofErr w:type="gramEnd"/>
-          </w:p>
-        </w:tc>
-        <w:tc>
-          <w:tcPr>
-            <w:tcW w:w="2765" w:type="dxa"/>
-          </w:tcPr>
-          <w:p>
-            <w:proofErr w:type="spellStart"/>
-            <w:proofErr w:type="gramStart"/>
-            <w:r>
-              <w:t>V</w:t>
-            </w:r>
-            <w:r>
-              <w:rPr>
-                <w:rFonts w:hint="eastAsia"/>
-              </w:rPr>
-              <w:t>archar</w:t>
-            </w:r>
-            <w:proofErr w:type="spellEnd"/>
-            <w:r>
-              <w:t>(</w:t>
-            </w:r>
-            <w:proofErr w:type="gramEnd"/>
-            <w:r>
-              <w:t>32)</w:t>
+            <w:r>
+              <w:t>(32)</w:t>
             </w:r>
           </w:p>
         </w:tc>
@@ -850,8 +765,6 @@
             <w:tcW w:w="2765" w:type="dxa"/>
           </w:tcPr>
           <w:p>
-            <w:proofErr w:type="spellStart"/>
-            <w:proofErr w:type="gramStart"/>
             <w:r>
               <w:t>V</w:t>
             </w:r>
@@ -861,13 +774,8 @@
               </w:rPr>
               <w:t>archar</w:t>
             </w:r>
-            <w:proofErr w:type="spellEnd"/>
-            <w:r>
-              <w:t>(</w:t>
-            </w:r>
-            <w:proofErr w:type="gramEnd"/>
-            <w:r>
-              <w:t>32)</w:t>
+            <w:r>
+              <w:t>(32)</w:t>
             </w:r>
           </w:p>
         </w:tc>
@@ -907,8 +815,6 @@
             <w:tcW w:w="2765" w:type="dxa"/>
           </w:tcPr>
           <w:p>
-            <w:proofErr w:type="spellStart"/>
-            <w:proofErr w:type="gramStart"/>
             <w:r>
               <w:t>V</w:t>
             </w:r>
@@ -918,13 +824,8 @@
               </w:rPr>
               <w:t>arcahr</w:t>
             </w:r>
-            <w:proofErr w:type="spellEnd"/>
-            <w:r>
-              <w:t>(</w:t>
-            </w:r>
-            <w:proofErr w:type="gramEnd"/>
-            <w:r>
-              <w:t>128)</w:t>
+            <w:r>
+              <w:t>(128)</w:t>
             </w:r>
           </w:p>
         </w:tc>
@@ -987,19 +888,16 @@
             <w:tcW w:w="2765" w:type="dxa"/>
           </w:tcPr>
           <w:p>
-            <w:proofErr w:type="gramStart"/>
             <w:r>
               <w:t>id</w:t>
             </w:r>
-            <w:proofErr w:type="gramEnd"/>
-          </w:p>
-        </w:tc>
-        <w:tc>
-          <w:tcPr>
-            <w:tcW w:w="2765" w:type="dxa"/>
-          </w:tcPr>
-          <w:p>
-            <w:proofErr w:type="spellStart"/>
+          </w:p>
+        </w:tc>
+        <w:tc>
+          <w:tcPr>
+            <w:tcW w:w="2765" w:type="dxa"/>
+          </w:tcPr>
+          <w:p>
             <w:r>
               <w:t>I</w:t>
             </w:r>
@@ -1009,7 +907,6 @@
               </w:rPr>
               <w:t>nt</w:t>
             </w:r>
-            <w:proofErr w:type="spellEnd"/>
           </w:p>
         </w:tc>
         <w:tc>
@@ -1035,7 +932,6 @@
             <w:tcW w:w="2765" w:type="dxa"/>
           </w:tcPr>
           <w:p>
-            <w:proofErr w:type="spellStart"/>
             <w:r>
               <w:t>C</w:t>
             </w:r>
@@ -1045,16 +941,13 @@
               </w:rPr>
               <w:t>ourse_name</w:t>
             </w:r>
-            <w:proofErr w:type="spellEnd"/>
-          </w:p>
-        </w:tc>
-        <w:tc>
-          <w:tcPr>
-            <w:tcW w:w="2765" w:type="dxa"/>
-          </w:tcPr>
-          <w:p>
-            <w:proofErr w:type="spellStart"/>
-            <w:proofErr w:type="gramStart"/>
+          </w:p>
+        </w:tc>
+        <w:tc>
+          <w:tcPr>
+            <w:tcW w:w="2765" w:type="dxa"/>
+          </w:tcPr>
+          <w:p>
             <w:r>
               <w:t>V</w:t>
             </w:r>
@@ -1064,13 +957,8 @@
               </w:rPr>
               <w:t>archar</w:t>
             </w:r>
-            <w:proofErr w:type="spellEnd"/>
-            <w:r>
-              <w:t>(</w:t>
-            </w:r>
-            <w:proofErr w:type="gramEnd"/>
-            <w:r>
-              <w:t>128)</w:t>
+            <w:r>
+              <w:t>(128)</w:t>
             </w:r>
           </w:p>
         </w:tc>
@@ -1098,17 +986,24 @@
           </w:tcPr>
           <w:p>
             <w:r>
-              <w:t>Describe</w:t>
-            </w:r>
-          </w:p>
-        </w:tc>
-        <w:tc>
-          <w:tcPr>
-            <w:tcW w:w="2765" w:type="dxa"/>
-          </w:tcPr>
-          <w:p>
-            <w:proofErr w:type="spellStart"/>
-            <w:proofErr w:type="gramStart"/>
+              <w:t>C</w:t>
+            </w:r>
+            <w:r>
+              <w:rPr>
+                <w:rFonts w:hint="eastAsia"/>
+              </w:rPr>
+              <w:t>ourse_</w:t>
+            </w:r>
+            <w:r>
+              <w:t>escribe</w:t>
+            </w:r>
+          </w:p>
+        </w:tc>
+        <w:tc>
+          <w:tcPr>
+            <w:tcW w:w="2765" w:type="dxa"/>
+          </w:tcPr>
+          <w:p>
             <w:r>
               <w:t>V</w:t>
             </w:r>
@@ -1116,21 +1011,7 @@
               <w:rPr>
                 <w:rFonts w:hint="eastAsia"/>
               </w:rPr>
-              <w:t>archar</w:t>
-            </w:r>
-            <w:proofErr w:type="spellEnd"/>
-            <w:r>
-              <w:rPr>
-                <w:rFonts w:hint="eastAsia"/>
-              </w:rPr>
-              <w:t>(</w:t>
-            </w:r>
-            <w:proofErr w:type="gramEnd"/>
-            <w:r>
-              <w:rPr>
-                <w:rFonts w:hint="eastAsia"/>
-              </w:rPr>
-              <w:t>256)</w:t>
+              <w:t>archar(256)</w:t>
             </w:r>
           </w:p>
         </w:tc>
@@ -1200,6 +1081,18 @@
           <w:rFonts w:hint="eastAsia"/>
         </w:rPr>
         <w:t>美容表</w:t>
+      </w:r>
+      <w:r>
+        <w:rPr>
+          <w:rFonts w:hint="eastAsia"/>
+        </w:rPr>
+        <w:t>(</w:t>
+      </w:r>
+      <w:r>
+        <w:t>hairdressing</w:t>
+      </w:r>
+      <w:r>
+        <w:t>)</w:t>
       </w:r>
     </w:p>
     <w:tbl>
@@ -1235,7 +1128,6 @@
             <w:tcW w:w="2765" w:type="dxa"/>
           </w:tcPr>
           <w:p>
-            <w:proofErr w:type="spellStart"/>
             <w:r>
               <w:t>I</w:t>
             </w:r>
@@ -1245,7 +1137,6 @@
               </w:rPr>
               <w:t>nt</w:t>
             </w:r>
-            <w:proofErr w:type="spellEnd"/>
           </w:p>
         </w:tc>
         <w:tc>
@@ -1271,7 +1162,6 @@
             <w:tcW w:w="2765" w:type="dxa"/>
           </w:tcPr>
           <w:p>
-            <w:proofErr w:type="spellStart"/>
             <w:r>
               <w:t>Hairdressing</w:t>
             </w:r>
@@ -1281,16 +1171,13 @@
               </w:rPr>
               <w:t>_name</w:t>
             </w:r>
-            <w:proofErr w:type="spellEnd"/>
-          </w:p>
-        </w:tc>
-        <w:tc>
-          <w:tcPr>
-            <w:tcW w:w="2765" w:type="dxa"/>
-          </w:tcPr>
-          <w:p>
-            <w:proofErr w:type="spellStart"/>
-            <w:proofErr w:type="gramStart"/>
+          </w:p>
+        </w:tc>
+        <w:tc>
+          <w:tcPr>
+            <w:tcW w:w="2765" w:type="dxa"/>
+          </w:tcPr>
+          <w:p>
             <w:r>
               <w:t>V</w:t>
             </w:r>
@@ -1298,16 +1185,8 @@
               <w:rPr>
                 <w:rFonts w:hint="eastAsia"/>
               </w:rPr>
-              <w:t>archar</w:t>
-            </w:r>
-            <w:proofErr w:type="spellEnd"/>
-            <w:r>
-              <w:rPr>
-                <w:rFonts w:hint="eastAsia"/>
-              </w:rPr>
-              <w:t>(</w:t>
-            </w:r>
-            <w:proofErr w:type="gramEnd"/>
+              <w:t>archar(</w:t>
+            </w:r>
             <w:r>
               <w:t>128)</w:t>
             </w:r>
@@ -1337,6 +1216,12 @@
           </w:tcPr>
           <w:p>
             <w:r>
+              <w:t>Hairdressing</w:t>
+            </w:r>
+            <w:r>
+              <w:t>_</w:t>
+            </w:r>
+            <w:r>
               <w:t>D</w:t>
             </w:r>
             <w:r>
@@ -1352,8 +1237,6 @@
             <w:tcW w:w="2765" w:type="dxa"/>
           </w:tcPr>
           <w:p>
-            <w:proofErr w:type="spellStart"/>
-            <w:proofErr w:type="gramStart"/>
             <w:r>
               <w:t>V</w:t>
             </w:r>
@@ -1361,21 +1244,7 @@
               <w:rPr>
                 <w:rFonts w:hint="eastAsia"/>
               </w:rPr>
-              <w:t>archar</w:t>
-            </w:r>
-            <w:proofErr w:type="spellEnd"/>
-            <w:r>
-              <w:rPr>
-                <w:rFonts w:hint="eastAsia"/>
-              </w:rPr>
-              <w:t>(</w:t>
-            </w:r>
-            <w:proofErr w:type="gramEnd"/>
-            <w:r>
-              <w:rPr>
-                <w:rFonts w:hint="eastAsia"/>
-              </w:rPr>
-              <w:t>256)</w:t>
+              <w:t>archar(256)</w:t>
             </w:r>
           </w:p>
         </w:tc>
@@ -1454,6 +1323,15 @@
       </w:r>
       <w:r>
         <w:t>时间表</w:t>
+      </w:r>
+      <w:r>
+        <w:t>(</w:t>
+      </w:r>
+      <w:r>
+        <w:t>hairdressing</w:t>
+      </w:r>
+      <w:r>
+        <w:t>_time)</w:t>
       </w:r>
     </w:p>
     <w:tbl>
@@ -1489,7 +1367,6 @@
             <w:tcW w:w="2765" w:type="dxa"/>
           </w:tcPr>
           <w:p>
-            <w:proofErr w:type="spellStart"/>
             <w:r>
               <w:t>I</w:t>
             </w:r>
@@ -1499,7 +1376,6 @@
               </w:rPr>
               <w:t>nt</w:t>
             </w:r>
-            <w:proofErr w:type="spellEnd"/>
           </w:p>
         </w:tc>
         <w:tc>
@@ -1525,7 +1401,6 @@
             <w:tcW w:w="2765" w:type="dxa"/>
           </w:tcPr>
           <w:p>
-            <w:proofErr w:type="spellStart"/>
             <w:r>
               <w:t>S</w:t>
             </w:r>
@@ -1535,16 +1410,13 @@
               </w:rPr>
               <w:t>tart_time</w:t>
             </w:r>
-            <w:proofErr w:type="spellEnd"/>
-          </w:p>
-        </w:tc>
-        <w:tc>
-          <w:tcPr>
-            <w:tcW w:w="2765" w:type="dxa"/>
-          </w:tcPr>
-          <w:p>
-            <w:proofErr w:type="spellStart"/>
-            <w:proofErr w:type="gramStart"/>
+          </w:p>
+        </w:tc>
+        <w:tc>
+          <w:tcPr>
+            <w:tcW w:w="2765" w:type="dxa"/>
+          </w:tcPr>
+          <w:p>
             <w:r>
               <w:t>V</w:t>
             </w:r>
@@ -1554,11 +1426,59 @@
               </w:rPr>
               <w:t>archar</w:t>
             </w:r>
-            <w:proofErr w:type="spellEnd"/>
-            <w:r>
-              <w:t>(</w:t>
-            </w:r>
-            <w:proofErr w:type="gramEnd"/>
+            <w:r>
+              <w:t>(32)</w:t>
+            </w:r>
+          </w:p>
+        </w:tc>
+        <w:tc>
+          <w:tcPr>
+            <w:tcW w:w="2766" w:type="dxa"/>
+          </w:tcPr>
+          <w:p>
+            <w:r>
+              <w:rPr>
+                <w:rFonts w:hint="eastAsia"/>
+              </w:rPr>
+              <w:t>开始</w:t>
+            </w:r>
+            <w:r>
+              <w:t>时间</w:t>
+            </w:r>
+          </w:p>
+        </w:tc>
+      </w:tr>
+      <w:tr>
+        <w:tc>
+          <w:tcPr>
+            <w:tcW w:w="2765" w:type="dxa"/>
+          </w:tcPr>
+          <w:p>
+            <w:r>
+              <w:t>E</w:t>
+            </w:r>
+            <w:r>
+              <w:rPr>
+                <w:rFonts w:hint="eastAsia"/>
+              </w:rPr>
+              <w:t>nd_time</w:t>
+            </w:r>
+          </w:p>
+        </w:tc>
+        <w:tc>
+          <w:tcPr>
+            <w:tcW w:w="2765" w:type="dxa"/>
+          </w:tcPr>
+          <w:p>
+            <w:r>
+              <w:t>V</w:t>
+            </w:r>
+            <w:r>
+              <w:rPr>
+                <w:rFonts w:hint="eastAsia"/>
+              </w:rPr>
+              <w:t>archar(</w:t>
+            </w:r>
             <w:r>
               <w:t>32)</w:t>
             </w:r>
@@ -1573,7 +1493,7 @@
               <w:rPr>
                 <w:rFonts w:hint="eastAsia"/>
               </w:rPr>
-              <w:t>开始</w:t>
+              <w:t>结束</w:t>
             </w:r>
             <w:r>
               <w:t>时间</w:t>
@@ -1587,87 +1507,22 @@
             <w:tcW w:w="2765" w:type="dxa"/>
           </w:tcPr>
           <w:p>
-            <w:proofErr w:type="spellStart"/>
-            <w:r>
-              <w:t>E</w:t>
-            </w:r>
-            <w:r>
-              <w:rPr>
-                <w:rFonts w:hint="eastAsia"/>
-              </w:rPr>
-              <w:t>nd_time</w:t>
-            </w:r>
-            <w:proofErr w:type="spellEnd"/>
-          </w:p>
-        </w:tc>
-        <w:tc>
-          <w:tcPr>
-            <w:tcW w:w="2765" w:type="dxa"/>
-          </w:tcPr>
-          <w:p>
-            <w:proofErr w:type="spellStart"/>
-            <w:proofErr w:type="gramStart"/>
-            <w:r>
-              <w:t>V</w:t>
-            </w:r>
-            <w:r>
-              <w:rPr>
-                <w:rFonts w:hint="eastAsia"/>
-              </w:rPr>
-              <w:t>archar</w:t>
-            </w:r>
-            <w:proofErr w:type="spellEnd"/>
-            <w:r>
-              <w:rPr>
-                <w:rFonts w:hint="eastAsia"/>
-              </w:rPr>
-              <w:t>(</w:t>
-            </w:r>
-            <w:proofErr w:type="gramEnd"/>
-            <w:r>
-              <w:t>32)</w:t>
-            </w:r>
-          </w:p>
-        </w:tc>
-        <w:tc>
-          <w:tcPr>
-            <w:tcW w:w="2766" w:type="dxa"/>
-          </w:tcPr>
-          <w:p>
-            <w:r>
-              <w:rPr>
-                <w:rFonts w:hint="eastAsia"/>
-              </w:rPr>
-              <w:t>结束</w:t>
-            </w:r>
-            <w:r>
-              <w:t>时间</w:t>
-            </w:r>
-          </w:p>
-        </w:tc>
-      </w:tr>
-      <w:tr>
-        <w:tc>
-          <w:tcPr>
-            <w:tcW w:w="2765" w:type="dxa"/>
-          </w:tcPr>
-          <w:p>
-            <w:proofErr w:type="spellStart"/>
             <w:r>
               <w:t>Service</w:t>
             </w:r>
             <w:r>
               <w:t>_person</w:t>
             </w:r>
-            <w:proofErr w:type="spellEnd"/>
-          </w:p>
-        </w:tc>
-        <w:tc>
-          <w:tcPr>
-            <w:tcW w:w="2765" w:type="dxa"/>
-          </w:tcPr>
-          <w:p>
-            <w:proofErr w:type="spellStart"/>
+            <w:r>
+              <w:t>_num</w:t>
+            </w:r>
+          </w:p>
+        </w:tc>
+        <w:tc>
+          <w:tcPr>
+            <w:tcW w:w="2765" w:type="dxa"/>
+          </w:tcPr>
+          <w:p>
             <w:r>
               <w:t>I</w:t>
             </w:r>
@@ -1677,7 +1532,6 @@
               </w:rPr>
               <w:t>nt</w:t>
             </w:r>
-            <w:proofErr w:type="spellEnd"/>
           </w:p>
         </w:tc>
         <w:tc>
@@ -1760,7 +1614,6 @@
             <w:tcW w:w="2765" w:type="dxa"/>
           </w:tcPr>
           <w:p>
-            <w:proofErr w:type="spellStart"/>
             <w:r>
               <w:t>I</w:t>
             </w:r>
@@ -1770,7 +1623,6 @@
               </w:rPr>
               <w:t>nt</w:t>
             </w:r>
-            <w:proofErr w:type="spellEnd"/>
           </w:p>
         </w:tc>
         <w:tc>
@@ -1796,7 +1648,6 @@
             <w:tcW w:w="2765" w:type="dxa"/>
           </w:tcPr>
           <w:p>
-            <w:proofErr w:type="spellStart"/>
             <w:r>
               <w:t>R</w:t>
             </w:r>
@@ -1806,16 +1657,13 @@
               </w:rPr>
               <w:t>oom_name</w:t>
             </w:r>
-            <w:proofErr w:type="spellEnd"/>
-          </w:p>
-        </w:tc>
-        <w:tc>
-          <w:tcPr>
-            <w:tcW w:w="2765" w:type="dxa"/>
-          </w:tcPr>
-          <w:p>
-            <w:proofErr w:type="spellStart"/>
-            <w:proofErr w:type="gramStart"/>
+          </w:p>
+        </w:tc>
+        <w:tc>
+          <w:tcPr>
+            <w:tcW w:w="2765" w:type="dxa"/>
+          </w:tcPr>
+          <w:p>
             <w:r>
               <w:t>V</w:t>
             </w:r>
@@ -1823,16 +1671,8 @@
               <w:rPr>
                 <w:rFonts w:hint="eastAsia"/>
               </w:rPr>
-              <w:t>archar</w:t>
-            </w:r>
-            <w:proofErr w:type="spellEnd"/>
-            <w:r>
-              <w:rPr>
-                <w:rFonts w:hint="eastAsia"/>
-              </w:rPr>
-              <w:t>(</w:t>
-            </w:r>
-            <w:proofErr w:type="gramEnd"/>
+              <w:t>archar(</w:t>
+            </w:r>
             <w:r>
               <w:t>128</w:t>
             </w:r>
@@ -1867,11 +1707,6 @@
             <w:tcW w:w="2765" w:type="dxa"/>
           </w:tcPr>
           <w:p>
-            <w:pPr>
-              <w:rPr>
-                <w:rFonts w:hint="eastAsia"/>
-              </w:rPr>
-            </w:pPr>
             <w:r>
               <w:t>C</w:t>
             </w:r>
@@ -1888,11 +1723,6 @@
             <w:tcW w:w="2765" w:type="dxa"/>
           </w:tcPr>
           <w:p>
-            <w:pPr>
-              <w:rPr>
-                <w:rFonts w:hint="eastAsia"/>
-              </w:rPr>
-            </w:pPr>
             <w:r>
               <w:t>D</w:t>
             </w:r>
@@ -1909,11 +1739,6 @@
             <w:tcW w:w="2766" w:type="dxa"/>
           </w:tcPr>
           <w:p>
-            <w:pPr>
-              <w:rPr>
-                <w:rFonts w:hint="eastAsia"/>
-              </w:rPr>
-            </w:pPr>
             <w:r>
               <w:rPr>
                 <w:rFonts w:hint="eastAsia"/>
@@ -1929,12 +1754,6 @@
             <w:tcW w:w="2765" w:type="dxa"/>
           </w:tcPr>
           <w:p>
-            <w:pPr>
-              <w:rPr>
-                <w:rFonts w:hint="eastAsia"/>
-              </w:rPr>
-            </w:pPr>
-            <w:proofErr w:type="spellStart"/>
             <w:r>
               <w:t>W</w:t>
             </w:r>
@@ -1944,19 +1763,13 @@
               </w:rPr>
               <w:t>eixin_discount</w:t>
             </w:r>
-            <w:proofErr w:type="spellEnd"/>
-          </w:p>
-        </w:tc>
-        <w:tc>
-          <w:tcPr>
-            <w:tcW w:w="2765" w:type="dxa"/>
-          </w:tcPr>
-          <w:p>
-            <w:pPr>
-              <w:rPr>
-                <w:rFonts w:hint="eastAsia"/>
-              </w:rPr>
-            </w:pPr>
+          </w:p>
+        </w:tc>
+        <w:tc>
+          <w:tcPr>
+            <w:tcW w:w="2765" w:type="dxa"/>
+          </w:tcPr>
+          <w:p>
             <w:r>
               <w:t>D</w:t>
             </w:r>
@@ -1973,11 +1786,6 @@
             <w:tcW w:w="2766" w:type="dxa"/>
           </w:tcPr>
           <w:p>
-            <w:pPr>
-              <w:rPr>
-                <w:rFonts w:hint="eastAsia"/>
-              </w:rPr>
-            </w:pPr>
             <w:r>
               <w:rPr>
                 <w:rFonts w:hint="eastAsia"/>
@@ -2019,11 +1827,6 @@
             <w:tcW w:w="2766" w:type="dxa"/>
           </w:tcPr>
           <w:p>
-            <w:pPr>
-              <w:rPr>
-                <w:rFonts w:hint="eastAsia"/>
-              </w:rPr>
-            </w:pPr>
             <w:r>
               <w:t>30</w:t>
             </w:r>
@@ -2074,11 +1877,6 @@
             <w:tcW w:w="2766" w:type="dxa"/>
           </w:tcPr>
           <w:p>
-            <w:pPr>
-              <w:rPr>
-                <w:rFonts w:hint="eastAsia"/>
-              </w:rPr>
-            </w:pPr>
             <w:r>
               <w:t>90</w:t>
             </w:r>
@@ -2123,11 +1921,6 @@
             <w:tcW w:w="2766" w:type="dxa"/>
           </w:tcPr>
           <w:p>
-            <w:pPr>
-              <w:rPr>
-                <w:rFonts w:hint="eastAsia"/>
-              </w:rPr>
-            </w:pPr>
             <w:r>
               <w:rPr>
                 <w:rFonts w:hint="eastAsia"/>
@@ -2149,7 +1942,6 @@
             <w:tcW w:w="2765" w:type="dxa"/>
           </w:tcPr>
           <w:p>
-            <w:proofErr w:type="spellStart"/>
             <w:r>
               <w:t>R</w:t>
             </w:r>
@@ -2159,19 +1951,16 @@
               </w:rPr>
               <w:t>oom_num</w:t>
             </w:r>
-            <w:proofErr w:type="spellEnd"/>
-          </w:p>
-        </w:tc>
-        <w:tc>
-          <w:tcPr>
-            <w:tcW w:w="2765" w:type="dxa"/>
-          </w:tcPr>
-          <w:p>
-            <w:proofErr w:type="spellStart"/>
+          </w:p>
+        </w:tc>
+        <w:tc>
+          <w:tcPr>
+            <w:tcW w:w="2765" w:type="dxa"/>
+          </w:tcPr>
+          <w:p>
             <w:r>
               <w:t>Int</w:t>
             </w:r>
-            <w:proofErr w:type="spellEnd"/>
           </w:p>
         </w:tc>
         <w:tc>
@@ -2179,11 +1968,6 @@
             <w:tcW w:w="2766" w:type="dxa"/>
           </w:tcPr>
           <w:p>
-            <w:pPr>
-              <w:rPr>
-                <w:rFonts w:hint="eastAsia"/>
-              </w:rPr>
-            </w:pPr>
             <w:r>
               <w:rPr>
                 <w:rFonts w:hint="eastAsia"/>
@@ -2241,11 +2025,6 @@
             <w:tcW w:w="2765" w:type="dxa"/>
           </w:tcPr>
           <w:p>
-            <w:pPr>
-              <w:rPr>
-                <w:rFonts w:hint="eastAsia"/>
-              </w:rPr>
-            </w:pPr>
             <w:r>
               <w:t>I</w:t>
             </w:r>
@@ -2262,23 +2041,176 @@
             <w:tcW w:w="2765" w:type="dxa"/>
           </w:tcPr>
           <w:p>
-            <w:pPr>
-              <w:rPr>
-                <w:rFonts w:hint="eastAsia"/>
-              </w:rPr>
-            </w:pPr>
-            <w:proofErr w:type="spellStart"/>
-            <w:proofErr w:type="gramStart"/>
-            <w:r>
-              <w:t>Varchar</w:t>
-            </w:r>
-            <w:proofErr w:type="spellEnd"/>
-            <w:r>
+            <w:r>
+              <w:t>Varchar(32)</w:t>
+            </w:r>
+          </w:p>
+        </w:tc>
+        <w:tc>
+          <w:tcPr>
+            <w:tcW w:w="2766" w:type="dxa"/>
+          </w:tcPr>
+          <w:p>
+            <w:r>
+              <w:rPr>
+                <w:rFonts w:hint="eastAsia"/>
+              </w:rPr>
+              <w:t>唯一标示</w:t>
+            </w:r>
+          </w:p>
+        </w:tc>
+      </w:tr>
+      <w:tr>
+        <w:tc>
+          <w:tcPr>
+            <w:tcW w:w="2765" w:type="dxa"/>
+          </w:tcPr>
+          <w:p>
+            <w:r>
+              <w:t>N</w:t>
+            </w:r>
+            <w:r>
+              <w:rPr>
+                <w:rFonts w:hint="eastAsia"/>
+              </w:rPr>
+              <w:t>ame</w:t>
+            </w:r>
+          </w:p>
+        </w:tc>
+        <w:tc>
+          <w:tcPr>
+            <w:tcW w:w="2765" w:type="dxa"/>
+          </w:tcPr>
+          <w:p>
+            <w:r>
+              <w:t>V</w:t>
+            </w:r>
+            <w:r>
+              <w:rPr>
+                <w:rFonts w:hint="eastAsia"/>
+              </w:rPr>
+              <w:t>archar(</w:t>
+            </w:r>
+            <w:r>
+              <w:t>32</w:t>
+            </w:r>
+            <w:r>
+              <w:rPr>
+                <w:rFonts w:hint="eastAsia"/>
+              </w:rPr>
+              <w:t>)</w:t>
+            </w:r>
+          </w:p>
+        </w:tc>
+        <w:tc>
+          <w:tcPr>
+            <w:tcW w:w="2766" w:type="dxa"/>
+          </w:tcPr>
+          <w:p>
+            <w:r>
+              <w:rPr>
+                <w:rFonts w:hint="eastAsia"/>
+              </w:rPr>
+              <w:t>地址</w:t>
+            </w:r>
+            <w:r>
+              <w:t>名称</w:t>
+            </w:r>
+          </w:p>
+        </w:tc>
+      </w:tr>
+      <w:tr>
+        <w:tc>
+          <w:tcPr>
+            <w:tcW w:w="2765" w:type="dxa"/>
+          </w:tcPr>
+          <w:p>
+            <w:r>
+              <w:t>P</w:t>
+            </w:r>
+            <w:r>
+              <w:rPr>
+                <w:rFonts w:hint="eastAsia"/>
+              </w:rPr>
+              <w:t>arent_</w:t>
+            </w:r>
+            <w:r>
+              <w:t>id</w:t>
+            </w:r>
+          </w:p>
+        </w:tc>
+        <w:tc>
+          <w:tcPr>
+            <w:tcW w:w="2765" w:type="dxa"/>
+          </w:tcPr>
+          <w:p>
+            <w:r>
+              <w:t>I</w:t>
+            </w:r>
+            <w:r>
+              <w:rPr>
+                <w:rFonts w:hint="eastAsia"/>
+              </w:rPr>
+              <w:t>nt</w:t>
+            </w:r>
+          </w:p>
+        </w:tc>
+        <w:tc>
+          <w:tcPr>
+            <w:tcW w:w="2766" w:type="dxa"/>
+          </w:tcPr>
+          <w:p>
+            <w:r>
+              <w:rPr>
+                <w:rFonts w:hint="eastAsia"/>
+              </w:rPr>
+              <w:t>父亲</w:t>
+            </w:r>
+            <w:r>
+              <w:t>节点</w:t>
+            </w:r>
+          </w:p>
+        </w:tc>
+      </w:tr>
+      <w:tr>
+        <w:tc>
+          <w:tcPr>
+            <w:tcW w:w="2765" w:type="dxa"/>
+          </w:tcPr>
+          <w:p>
+            <w:r>
+              <w:t>L</w:t>
+            </w:r>
+            <w:r>
+              <w:rPr>
+                <w:rFonts w:hint="eastAsia"/>
+              </w:rPr>
+              <w:t>evel</w:t>
+            </w:r>
+          </w:p>
+        </w:tc>
+        <w:tc>
+          <w:tcPr>
+            <w:tcW w:w="2765" w:type="dxa"/>
+          </w:tcPr>
+          <w:p>
+            <w:r>
+              <w:t>Char</w:t>
+            </w:r>
+            <w:r>
+              <w:rPr>
+                <w:rFonts w:hint="eastAsia"/>
+              </w:rPr>
               <w:t>(</w:t>
             </w:r>
-            <w:proofErr w:type="gramEnd"/>
-            <w:r>
-              <w:t>32)</w:t>
+            <w:r>
+              <w:t>1</w:t>
+            </w:r>
+            <w:r>
+              <w:rPr>
+                <w:rFonts w:hint="eastAsia"/>
+              </w:rPr>
+              <w:t>)</w:t>
             </w:r>
           </w:p>
         </w:tc>
@@ -2291,190 +2223,6 @@
               <w:rPr>
                 <w:rFonts w:hint="eastAsia"/>
               </w:rPr>
-              <w:t>唯一标示</w:t>
-            </w:r>
-          </w:p>
-        </w:tc>
-      </w:tr>
-      <w:tr>
-        <w:tc>
-          <w:tcPr>
-            <w:tcW w:w="2765" w:type="dxa"/>
-          </w:tcPr>
-          <w:p>
-            <w:r>
-              <w:t>N</w:t>
-            </w:r>
-            <w:r>
-              <w:rPr>
-                <w:rFonts w:hint="eastAsia"/>
-              </w:rPr>
-              <w:t>ame</w:t>
-            </w:r>
-          </w:p>
-        </w:tc>
-        <w:tc>
-          <w:tcPr>
-            <w:tcW w:w="2765" w:type="dxa"/>
-          </w:tcPr>
-          <w:p>
-            <w:proofErr w:type="spellStart"/>
-            <w:proofErr w:type="gramStart"/>
-            <w:r>
-              <w:t>V</w:t>
-            </w:r>
-            <w:r>
-              <w:rPr>
-                <w:rFonts w:hint="eastAsia"/>
-              </w:rPr>
-              <w:t>archar</w:t>
-            </w:r>
-            <w:proofErr w:type="spellEnd"/>
-            <w:r>
-              <w:rPr>
-                <w:rFonts w:hint="eastAsia"/>
-              </w:rPr>
-              <w:t>(</w:t>
-            </w:r>
-            <w:proofErr w:type="gramEnd"/>
-            <w:r>
-              <w:t>32</w:t>
-            </w:r>
-            <w:r>
-              <w:rPr>
-                <w:rFonts w:hint="eastAsia"/>
-              </w:rPr>
-              <w:t>)</w:t>
-            </w:r>
-          </w:p>
-        </w:tc>
-        <w:tc>
-          <w:tcPr>
-            <w:tcW w:w="2766" w:type="dxa"/>
-          </w:tcPr>
-          <w:p>
-            <w:r>
-              <w:rPr>
-                <w:rFonts w:hint="eastAsia"/>
-              </w:rPr>
-              <w:t>地址</w:t>
-            </w:r>
-            <w:r>
-              <w:t>名称</w:t>
-            </w:r>
-          </w:p>
-        </w:tc>
-      </w:tr>
-      <w:tr>
-        <w:tc>
-          <w:tcPr>
-            <w:tcW w:w="2765" w:type="dxa"/>
-          </w:tcPr>
-          <w:p>
-            <w:proofErr w:type="spellStart"/>
-            <w:r>
-              <w:t>P</w:t>
-            </w:r>
-            <w:r>
-              <w:rPr>
-                <w:rFonts w:hint="eastAsia"/>
-              </w:rPr>
-              <w:t>arent_</w:t>
-            </w:r>
-            <w:r>
-              <w:t>id</w:t>
-            </w:r>
-            <w:proofErr w:type="spellEnd"/>
-          </w:p>
-        </w:tc>
-        <w:tc>
-          <w:tcPr>
-            <w:tcW w:w="2765" w:type="dxa"/>
-          </w:tcPr>
-          <w:p>
-            <w:proofErr w:type="spellStart"/>
-            <w:r>
-              <w:t>I</w:t>
-            </w:r>
-            <w:r>
-              <w:rPr>
-                <w:rFonts w:hint="eastAsia"/>
-              </w:rPr>
-              <w:t>nt</w:t>
-            </w:r>
-            <w:proofErr w:type="spellEnd"/>
-          </w:p>
-        </w:tc>
-        <w:tc>
-          <w:tcPr>
-            <w:tcW w:w="2766" w:type="dxa"/>
-          </w:tcPr>
-          <w:p>
-            <w:r>
-              <w:rPr>
-                <w:rFonts w:hint="eastAsia"/>
-              </w:rPr>
-              <w:t>父亲</w:t>
-            </w:r>
-            <w:r>
-              <w:t>节点</w:t>
-            </w:r>
-          </w:p>
-        </w:tc>
-      </w:tr>
-      <w:tr>
-        <w:tc>
-          <w:tcPr>
-            <w:tcW w:w="2765" w:type="dxa"/>
-          </w:tcPr>
-          <w:p>
-            <w:r>
-              <w:t>L</w:t>
-            </w:r>
-            <w:r>
-              <w:rPr>
-                <w:rFonts w:hint="eastAsia"/>
-              </w:rPr>
-              <w:t>evel</w:t>
-            </w:r>
-          </w:p>
-        </w:tc>
-        <w:tc>
-          <w:tcPr>
-            <w:tcW w:w="2765" w:type="dxa"/>
-          </w:tcPr>
-          <w:p>
-            <w:proofErr w:type="gramStart"/>
-            <w:r>
-              <w:t>Char</w:t>
-            </w:r>
-            <w:r>
-              <w:rPr>
-                <w:rFonts w:hint="eastAsia"/>
-              </w:rPr>
-              <w:t>(</w:t>
-            </w:r>
-            <w:proofErr w:type="gramEnd"/>
-            <w:r>
-              <w:t>1</w:t>
-            </w:r>
-            <w:r>
-              <w:rPr>
-                <w:rFonts w:hint="eastAsia"/>
-              </w:rPr>
-              <w:t>)</w:t>
-            </w:r>
-          </w:p>
-        </w:tc>
-        <w:tc>
-          <w:tcPr>
-            <w:tcW w:w="2766" w:type="dxa"/>
-          </w:tcPr>
-          <w:p>
-            <w:r>
-              <w:rPr>
-                <w:rFonts w:hint="eastAsia"/>
-              </w:rPr>
               <w:t>0</w:t>
             </w:r>
             <w:r>
@@ -2517,7 +2265,11 @@
         </w:tc>
       </w:tr>
     </w:tbl>
-    <w:p/>
+    <w:p>
+      <w:r>
+        <w:t>a</w:t>
+      </w:r>
+    </w:p>
     <w:p/>
     <w:p>
       <w:r>
@@ -2538,14 +2290,12 @@
         </w:rPr>
         <w:t>(</w:t>
       </w:r>
-      <w:proofErr w:type="spellStart"/>
       <w:r>
         <w:t>animals</w:t>
       </w:r>
       <w:r>
         <w:t>_type</w:t>
       </w:r>
-      <w:proofErr w:type="spellEnd"/>
       <w:r>
         <w:rPr>
           <w:rFonts w:hint="eastAsia"/>
@@ -2586,7 +2336,6 @@
             <w:tcW w:w="2765" w:type="dxa"/>
           </w:tcPr>
           <w:p>
-            <w:proofErr w:type="spellStart"/>
             <w:r>
               <w:t>I</w:t>
             </w:r>
@@ -2596,7 +2345,6 @@
               </w:rPr>
               <w:t>nt</w:t>
             </w:r>
-            <w:proofErr w:type="spellEnd"/>
           </w:p>
         </w:tc>
         <w:tc>
@@ -2622,7 +2370,6 @@
             <w:tcW w:w="2765" w:type="dxa"/>
           </w:tcPr>
           <w:p>
-            <w:proofErr w:type="spellStart"/>
             <w:r>
               <w:t>T</w:t>
             </w:r>
@@ -2632,16 +2379,13 @@
               </w:rPr>
               <w:t>ype_name</w:t>
             </w:r>
-            <w:proofErr w:type="spellEnd"/>
-          </w:p>
-        </w:tc>
-        <w:tc>
-          <w:tcPr>
-            <w:tcW w:w="2765" w:type="dxa"/>
-          </w:tcPr>
-          <w:p>
-            <w:proofErr w:type="spellStart"/>
-            <w:proofErr w:type="gramStart"/>
+          </w:p>
+        </w:tc>
+        <w:tc>
+          <w:tcPr>
+            <w:tcW w:w="2765" w:type="dxa"/>
+          </w:tcPr>
+          <w:p>
             <w:r>
               <w:t>V</w:t>
             </w:r>
@@ -2649,16 +2393,8 @@
               <w:rPr>
                 <w:rFonts w:hint="eastAsia"/>
               </w:rPr>
-              <w:t>archar</w:t>
-            </w:r>
-            <w:proofErr w:type="spellEnd"/>
-            <w:r>
-              <w:rPr>
-                <w:rFonts w:hint="eastAsia"/>
-              </w:rPr>
-              <w:t>(</w:t>
-            </w:r>
-            <w:proofErr w:type="gramEnd"/>
+              <w:t>archar(</w:t>
+            </w:r>
             <w:r>
               <w:t>32)</w:t>
             </w:r>
@@ -2687,7 +2423,6 @@
             <w:tcW w:w="2765" w:type="dxa"/>
           </w:tcPr>
           <w:p>
-            <w:proofErr w:type="spellStart"/>
             <w:r>
               <w:t>Expense</w:t>
             </w:r>
@@ -2700,7 +2435,6 @@
             <w:r>
               <w:t>coefficient</w:t>
             </w:r>
-            <w:proofErr w:type="spellEnd"/>
           </w:p>
         </w:tc>
         <w:tc>
@@ -2783,7 +2517,6 @@
             <w:tcW w:w="2765" w:type="dxa"/>
           </w:tcPr>
           <w:p>
-            <w:proofErr w:type="spellStart"/>
             <w:r>
               <w:t>I</w:t>
             </w:r>
@@ -2793,7 +2526,6 @@
               </w:rPr>
               <w:t>nt</w:t>
             </w:r>
-            <w:proofErr w:type="spellEnd"/>
           </w:p>
         </w:tc>
         <w:tc>
@@ -2819,7 +2551,6 @@
             <w:tcW w:w="2765" w:type="dxa"/>
           </w:tcPr>
           <w:p>
-            <w:proofErr w:type="spellStart"/>
             <w:r>
               <w:t>A</w:t>
             </w:r>
@@ -2829,16 +2560,13 @@
               </w:rPr>
               <w:t>nimal_name</w:t>
             </w:r>
-            <w:proofErr w:type="spellEnd"/>
-          </w:p>
-        </w:tc>
-        <w:tc>
-          <w:tcPr>
-            <w:tcW w:w="2765" w:type="dxa"/>
-          </w:tcPr>
-          <w:p>
-            <w:proofErr w:type="spellStart"/>
-            <w:proofErr w:type="gramStart"/>
+          </w:p>
+        </w:tc>
+        <w:tc>
+          <w:tcPr>
+            <w:tcW w:w="2765" w:type="dxa"/>
+          </w:tcPr>
+          <w:p>
             <w:r>
               <w:t>V</w:t>
             </w:r>
@@ -2846,21 +2574,7 @@
               <w:rPr>
                 <w:rFonts w:hint="eastAsia"/>
               </w:rPr>
-              <w:t>archar</w:t>
-            </w:r>
-            <w:proofErr w:type="spellEnd"/>
-            <w:r>
-              <w:rPr>
-                <w:rFonts w:hint="eastAsia"/>
-              </w:rPr>
-              <w:t>(</w:t>
-            </w:r>
-            <w:proofErr w:type="gramEnd"/>
-            <w:r>
-              <w:rPr>
-                <w:rFonts w:hint="eastAsia"/>
-              </w:rPr>
-              <w:t>128)</w:t>
+              <w:t>archar(128)</w:t>
             </w:r>
           </w:p>
         </w:tc>
@@ -2887,23 +2601,19 @@
             <w:tcW w:w="2765" w:type="dxa"/>
           </w:tcPr>
           <w:p>
-            <w:proofErr w:type="spellStart"/>
             <w:r>
               <w:t>Type_id</w:t>
             </w:r>
-            <w:proofErr w:type="spellEnd"/>
-          </w:p>
-        </w:tc>
-        <w:tc>
-          <w:tcPr>
-            <w:tcW w:w="2765" w:type="dxa"/>
-          </w:tcPr>
-          <w:p>
-            <w:proofErr w:type="spellStart"/>
+          </w:p>
+        </w:tc>
+        <w:tc>
+          <w:tcPr>
+            <w:tcW w:w="2765" w:type="dxa"/>
+          </w:tcPr>
+          <w:p>
             <w:r>
               <w:t>Int</w:t>
             </w:r>
-            <w:proofErr w:type="spellEnd"/>
           </w:p>
         </w:tc>
         <w:tc>
@@ -2926,11 +2636,6 @@
     </w:tbl>
     <w:p/>
     <w:p>
-      <w:pPr>
-        <w:rPr>
-          <w:rFonts w:hint="eastAsia"/>
-        </w:rPr>
-      </w:pPr>
       <w:r>
         <w:rPr>
           <w:rFonts w:hint="eastAsia"/>
@@ -2943,6 +2648,11 @@
         </w:rPr>
         <w:t>order</w:t>
       </w:r>
+      <w:r>
+        <w:t>s</w:t>
+      </w:r>
+      <w:bookmarkStart w:id="0" w:name="_GoBack"/>
+      <w:bookmarkEnd w:id="0"/>
       <w:r>
         <w:rPr>
           <w:rFonts w:hint="eastAsia"/>
@@ -2967,12 +2677,6 @@
             <w:tcW w:w="2840" w:type="dxa"/>
           </w:tcPr>
           <w:p>
-            <w:pPr>
-              <w:rPr>
-                <w:rFonts w:hint="eastAsia"/>
-              </w:rPr>
-            </w:pPr>
-            <w:proofErr w:type="spellStart"/>
             <w:r>
               <w:t>O</w:t>
             </w:r>
@@ -2982,7 +2686,6 @@
               </w:rPr>
               <w:t>rder_id</w:t>
             </w:r>
-            <w:proofErr w:type="spellEnd"/>
           </w:p>
         </w:tc>
         <w:tc>
@@ -2990,8 +2693,6 @@
             <w:tcW w:w="2841" w:type="dxa"/>
           </w:tcPr>
           <w:p>
-            <w:proofErr w:type="spellStart"/>
-            <w:proofErr w:type="gramStart"/>
             <w:r>
               <w:t>V</w:t>
             </w:r>
@@ -3001,13 +2702,8 @@
               </w:rPr>
               <w:t>archar</w:t>
             </w:r>
-            <w:proofErr w:type="spellEnd"/>
-            <w:r>
-              <w:t>(</w:t>
-            </w:r>
-            <w:proofErr w:type="gramEnd"/>
-            <w:r>
-              <w:t>32)</w:t>
+            <w:r>
+              <w:t>(32)</w:t>
             </w:r>
           </w:p>
         </w:tc>
@@ -3016,11 +2712,6 @@
             <w:tcW w:w="2841" w:type="dxa"/>
           </w:tcPr>
           <w:p>
-            <w:pPr>
-              <w:rPr>
-                <w:rFonts w:hint="eastAsia"/>
-              </w:rPr>
-            </w:pPr>
             <w:r>
               <w:rPr>
                 <w:rFonts w:hint="eastAsia"/>
@@ -3036,11 +2727,9 @@
             <w:tcW w:w="2840" w:type="dxa"/>
           </w:tcPr>
           <w:p>
-            <w:proofErr w:type="spellStart"/>
             <w:r>
               <w:t>Account_id</w:t>
             </w:r>
-            <w:proofErr w:type="spellEnd"/>
           </w:p>
         </w:tc>
         <w:tc>
@@ -3048,11 +2737,9 @@
             <w:tcW w:w="2841" w:type="dxa"/>
           </w:tcPr>
           <w:p>
-            <w:proofErr w:type="spellStart"/>
             <w:r>
               <w:t>Bigint</w:t>
             </w:r>
-            <w:proofErr w:type="spellEnd"/>
           </w:p>
         </w:tc>
         <w:tc>
@@ -3060,11 +2747,6 @@
             <w:tcW w:w="2841" w:type="dxa"/>
           </w:tcPr>
           <w:p>
-            <w:pPr>
-              <w:rPr>
-                <w:rFonts w:hint="eastAsia"/>
-              </w:rPr>
-            </w:pPr>
             <w:r>
               <w:rPr>
                 <w:rFonts w:hint="eastAsia"/>
@@ -3080,12 +2762,6 @@
             <w:tcW w:w="2840" w:type="dxa"/>
           </w:tcPr>
           <w:p>
-            <w:pPr>
-              <w:rPr>
-                <w:rFonts w:hint="eastAsia"/>
-              </w:rPr>
-            </w:pPr>
-            <w:proofErr w:type="spellStart"/>
             <w:r>
               <w:t>O</w:t>
             </w:r>
@@ -3095,7 +2771,6 @@
               </w:rPr>
               <w:t>rder_type</w:t>
             </w:r>
-            <w:proofErr w:type="spellEnd"/>
           </w:p>
         </w:tc>
         <w:tc>
@@ -3103,13 +2778,8 @@
             <w:tcW w:w="2841" w:type="dxa"/>
           </w:tcPr>
           <w:p>
-            <w:proofErr w:type="gramStart"/>
-            <w:r>
-              <w:t>Char(</w:t>
-            </w:r>
-            <w:proofErr w:type="gramEnd"/>
-            <w:r>
-              <w:t>1)</w:t>
+            <w:r>
+              <w:t>Char(1)</w:t>
             </w:r>
           </w:p>
         </w:tc>
@@ -3118,11 +2788,6 @@
             <w:tcW w:w="2841" w:type="dxa"/>
           </w:tcPr>
           <w:p>
-            <w:pPr>
-              <w:rPr>
-                <w:rFonts w:hint="eastAsia"/>
-              </w:rPr>
-            </w:pPr>
             <w:r>
               <w:t>0-</w:t>
             </w:r>
@@ -3165,12 +2830,6 @@
             <w:tcW w:w="2840" w:type="dxa"/>
           </w:tcPr>
           <w:p>
-            <w:pPr>
-              <w:rPr>
-                <w:rFonts w:hint="eastAsia"/>
-              </w:rPr>
-            </w:pPr>
-            <w:proofErr w:type="spellStart"/>
             <w:r>
               <w:t>O</w:t>
             </w:r>
@@ -3180,7 +2839,6 @@
               </w:rPr>
               <w:t>rder_type_id</w:t>
             </w:r>
-            <w:proofErr w:type="spellEnd"/>
           </w:p>
         </w:tc>
         <w:tc>
@@ -3188,12 +2846,6 @@
             <w:tcW w:w="2841" w:type="dxa"/>
           </w:tcPr>
           <w:p>
-            <w:pPr>
-              <w:rPr>
-                <w:rFonts w:hint="eastAsia"/>
-              </w:rPr>
-            </w:pPr>
-            <w:proofErr w:type="spellStart"/>
             <w:r>
               <w:t>I</w:t>
             </w:r>
@@ -3203,7 +2855,6 @@
               </w:rPr>
               <w:t>nt</w:t>
             </w:r>
-            <w:proofErr w:type="spellEnd"/>
           </w:p>
         </w:tc>
         <w:tc>
@@ -3211,11 +2862,6 @@
             <w:tcW w:w="2841" w:type="dxa"/>
           </w:tcPr>
           <w:p>
-            <w:pPr>
-              <w:rPr>
-                <w:rFonts w:hint="eastAsia"/>
-              </w:rPr>
-            </w:pPr>
             <w:r>
               <w:rPr>
                 <w:rFonts w:hint="eastAsia"/>
@@ -3237,7 +2883,6 @@
             <w:tcW w:w="2840" w:type="dxa"/>
           </w:tcPr>
           <w:p>
-            <w:proofErr w:type="spellStart"/>
             <w:r>
               <w:t>A</w:t>
             </w:r>
@@ -3250,7 +2895,6 @@
             <w:r>
               <w:t>_id</w:t>
             </w:r>
-            <w:proofErr w:type="spellEnd"/>
           </w:p>
         </w:tc>
         <w:tc>
@@ -3258,11 +2902,9 @@
             <w:tcW w:w="2841" w:type="dxa"/>
           </w:tcPr>
           <w:p>
-            <w:proofErr w:type="spellStart"/>
             <w:r>
               <w:t>Int</w:t>
             </w:r>
-            <w:proofErr w:type="spellEnd"/>
           </w:p>
         </w:tc>
         <w:tc>
@@ -3270,11 +2912,6 @@
             <w:tcW w:w="2841" w:type="dxa"/>
           </w:tcPr>
           <w:p>
-            <w:pPr>
-              <w:rPr>
-                <w:rFonts w:hint="eastAsia"/>
-              </w:rPr>
-            </w:pPr>
             <w:r>
               <w:rPr>
                 <w:rFonts w:hint="eastAsia"/>
@@ -3290,11 +2927,6 @@
             <w:tcW w:w="2840" w:type="dxa"/>
           </w:tcPr>
           <w:p>
-            <w:pPr>
-              <w:rPr>
-                <w:rFonts w:hint="eastAsia"/>
-              </w:rPr>
-            </w:pPr>
             <w:r>
               <w:t>P</w:t>
             </w:r>
@@ -3311,18 +2943,8 @@
             <w:tcW w:w="2841" w:type="dxa"/>
           </w:tcPr>
           <w:p>
-            <w:proofErr w:type="spellStart"/>
-            <w:proofErr w:type="gramStart"/>
-            <w:r>
-              <w:t>Varchar</w:t>
-            </w:r>
-            <w:proofErr w:type="spellEnd"/>
-            <w:r>
-              <w:t>(</w:t>
-            </w:r>
-            <w:proofErr w:type="gramEnd"/>
-            <w:r>
-              <w:t>32)</w:t>
+            <w:r>
+              <w:t>Varchar(32)</w:t>
             </w:r>
           </w:p>
         </w:tc>
@@ -3331,11 +2953,6 @@
             <w:tcW w:w="2841" w:type="dxa"/>
           </w:tcPr>
           <w:p>
-            <w:pPr>
-              <w:rPr>
-                <w:rFonts w:hint="eastAsia"/>
-              </w:rPr>
-            </w:pPr>
             <w:r>
               <w:rPr>
                 <w:rFonts w:hint="eastAsia"/>
@@ -3357,11 +2974,6 @@
             <w:tcW w:w="2840" w:type="dxa"/>
           </w:tcPr>
           <w:p>
-            <w:pPr>
-              <w:rPr>
-                <w:rFonts w:hint="eastAsia"/>
-              </w:rPr>
-            </w:pPr>
             <w:r>
               <w:t>C</w:t>
             </w:r>
@@ -3378,8 +2990,6 @@
             <w:tcW w:w="2841" w:type="dxa"/>
           </w:tcPr>
           <w:p>
-            <w:proofErr w:type="spellStart"/>
-            <w:proofErr w:type="gramStart"/>
             <w:r>
               <w:t>V</w:t>
             </w:r>
@@ -3389,13 +2999,8 @@
               </w:rPr>
               <w:t>archar</w:t>
             </w:r>
-            <w:proofErr w:type="spellEnd"/>
-            <w:r>
-              <w:t>(</w:t>
-            </w:r>
-            <w:proofErr w:type="gramEnd"/>
-            <w:r>
-              <w:t>32)</w:t>
+            <w:r>
+              <w:t>(32)</w:t>
             </w:r>
           </w:p>
         </w:tc>
@@ -3404,11 +3009,6 @@
             <w:tcW w:w="2841" w:type="dxa"/>
           </w:tcPr>
           <w:p>
-            <w:pPr>
-              <w:rPr>
-                <w:rFonts w:hint="eastAsia"/>
-              </w:rPr>
-            </w:pPr>
             <w:r>
               <w:rPr>
                 <w:rFonts w:hint="eastAsia"/>
@@ -3430,11 +3030,6 @@
             <w:tcW w:w="2840" w:type="dxa"/>
           </w:tcPr>
           <w:p>
-            <w:pPr>
-              <w:rPr>
-                <w:rFonts w:hint="eastAsia"/>
-              </w:rPr>
-            </w:pPr>
             <w:r>
               <w:t>A</w:t>
             </w:r>
@@ -3451,23 +3046,8 @@
             <w:tcW w:w="2841" w:type="dxa"/>
           </w:tcPr>
           <w:p>
-            <w:pPr>
-              <w:rPr>
-                <w:rFonts w:hint="eastAsia"/>
-              </w:rPr>
-            </w:pPr>
-            <w:proofErr w:type="spellStart"/>
-            <w:proofErr w:type="gramStart"/>
-            <w:r>
-              <w:t>Varchar</w:t>
-            </w:r>
-            <w:proofErr w:type="spellEnd"/>
-            <w:r>
-              <w:t>(</w:t>
-            </w:r>
-            <w:proofErr w:type="gramEnd"/>
-            <w:r>
-              <w:t>32)</w:t>
+            <w:r>
+              <w:t>Varchar(32)</w:t>
             </w:r>
           </w:p>
         </w:tc>
@@ -3476,11 +3056,6 @@
             <w:tcW w:w="2841" w:type="dxa"/>
           </w:tcPr>
           <w:p>
-            <w:pPr>
-              <w:rPr>
-                <w:rFonts w:hint="eastAsia"/>
-              </w:rPr>
-            </w:pPr>
             <w:r>
               <w:rPr>
                 <w:rFonts w:hint="eastAsia"/>
@@ -3502,11 +3077,6 @@
             <w:tcW w:w="2840" w:type="dxa"/>
           </w:tcPr>
           <w:p>
-            <w:pPr>
-              <w:rPr>
-                <w:rFonts w:hint="eastAsia"/>
-              </w:rPr>
-            </w:pPr>
             <w:r>
               <w:t>S</w:t>
             </w:r>
@@ -3523,7 +3093,6 @@
             <w:tcW w:w="2841" w:type="dxa"/>
           </w:tcPr>
           <w:p>
-            <w:proofErr w:type="gramStart"/>
             <w:r>
               <w:t>C</w:t>
             </w:r>
@@ -3534,11 +3103,10 @@
               <w:t>har</w:t>
             </w:r>
             <w:r>
-              <w:t>(</w:t>
-            </w:r>
-            <w:proofErr w:type="gramEnd"/>
-            <w:r>
-              <w:t>1)</w:t>
+              <w:t>(1)</w:t>
+            </w:r>
+            <w:r>
+              <w:t>a</w:t>
             </w:r>
           </w:p>
         </w:tc>
@@ -3547,11 +3115,6 @@
             <w:tcW w:w="2841" w:type="dxa"/>
           </w:tcPr>
           <w:p>
-            <w:pPr>
-              <w:rPr>
-                <w:rFonts w:hint="eastAsia"/>
-              </w:rPr>
-            </w:pPr>
             <w:r>
               <w:rPr>
                 <w:rFonts w:hint="eastAsia"/>
@@ -3660,7 +3223,6 @@
             <w:tcW w:w="2840" w:type="dxa"/>
           </w:tcPr>
           <w:p>
-            <w:proofErr w:type="spellStart"/>
             <w:r>
               <w:t>O</w:t>
             </w:r>
@@ -3673,7 +3235,6 @@
             <w:r>
               <w:t>_time</w:t>
             </w:r>
-            <w:proofErr w:type="spellEnd"/>
           </w:p>
         </w:tc>
         <w:tc>
@@ -3691,11 +3252,6 @@
             <w:tcW w:w="2841" w:type="dxa"/>
           </w:tcPr>
           <w:p>
-            <w:pPr>
-              <w:rPr>
-                <w:rFonts w:hint="eastAsia"/>
-              </w:rPr>
-            </w:pPr>
             <w:r>
               <w:rPr>
                 <w:rFonts w:hint="eastAsia"/>
@@ -3711,7 +3267,6 @@
             <w:tcW w:w="2840" w:type="dxa"/>
           </w:tcPr>
           <w:p>
-            <w:proofErr w:type="spellStart"/>
             <w:r>
               <w:t>U</w:t>
             </w:r>
@@ -3724,7 +3279,6 @@
             <w:r>
               <w:t>_at</w:t>
             </w:r>
-            <w:proofErr w:type="spellEnd"/>
           </w:p>
         </w:tc>
         <w:tc>
@@ -3732,11 +3286,6 @@
             <w:tcW w:w="2841" w:type="dxa"/>
           </w:tcPr>
           <w:p>
-            <w:pPr>
-              <w:rPr>
-                <w:rFonts w:hint="eastAsia"/>
-              </w:rPr>
-            </w:pPr>
             <w:r>
               <w:t>T</w:t>
             </w:r>
@@ -3753,19 +3302,12 @@
             <w:tcW w:w="2841" w:type="dxa"/>
           </w:tcPr>
           <w:p>
-            <w:pPr>
-              <w:rPr>
-                <w:rFonts w:hint="eastAsia"/>
-              </w:rPr>
-            </w:pPr>
             <w:r>
               <w:rPr>
                 <w:rFonts w:hint="eastAsia"/>
               </w:rPr>
               <w:t>纪录更新时间</w:t>
             </w:r>
-            <w:bookmarkStart w:id="0" w:name="_GoBack"/>
-            <w:bookmarkEnd w:id="0"/>
           </w:p>
         </w:tc>
       </w:tr>
@@ -3775,12 +3317,6 @@
             <w:tcW w:w="2840" w:type="dxa"/>
           </w:tcPr>
           <w:p>
-            <w:pPr>
-              <w:rPr>
-                <w:rFonts w:hint="eastAsia"/>
-              </w:rPr>
-            </w:pPr>
-            <w:proofErr w:type="spellStart"/>
             <w:r>
               <w:t>S</w:t>
             </w:r>
@@ -3790,7 +3326,6 @@
               </w:rPr>
               <w:t>tart_date</w:t>
             </w:r>
-            <w:proofErr w:type="spellEnd"/>
           </w:p>
         </w:tc>
         <w:tc>
@@ -3798,11 +3333,6 @@
             <w:tcW w:w="2841" w:type="dxa"/>
           </w:tcPr>
           <w:p>
-            <w:pPr>
-              <w:rPr>
-                <w:rFonts w:hint="eastAsia"/>
-              </w:rPr>
-            </w:pPr>
             <w:r>
               <w:t>T</w:t>
             </w:r>
@@ -3819,11 +3349,6 @@
             <w:tcW w:w="2841" w:type="dxa"/>
           </w:tcPr>
           <w:p>
-            <w:pPr>
-              <w:rPr>
-                <w:rFonts w:hint="eastAsia"/>
-              </w:rPr>
-            </w:pPr>
             <w:r>
               <w:rPr>
                 <w:rFonts w:hint="eastAsia"/>
@@ -3839,12 +3364,6 @@
             <w:tcW w:w="2840" w:type="dxa"/>
           </w:tcPr>
           <w:p>
-            <w:pPr>
-              <w:rPr>
-                <w:rFonts w:hint="eastAsia"/>
-              </w:rPr>
-            </w:pPr>
-            <w:proofErr w:type="spellStart"/>
             <w:r>
               <w:lastRenderedPageBreak/>
               <w:t>E</w:t>
@@ -3855,7 +3374,6 @@
               </w:rPr>
               <w:t>nd_date</w:t>
             </w:r>
-            <w:proofErr w:type="spellEnd"/>
           </w:p>
         </w:tc>
         <w:tc>
@@ -3863,11 +3381,6 @@
             <w:tcW w:w="2841" w:type="dxa"/>
           </w:tcPr>
           <w:p>
-            <w:pPr>
-              <w:rPr>
-                <w:rFonts w:hint="eastAsia"/>
-              </w:rPr>
-            </w:pPr>
             <w:r>
               <w:t>T</w:t>
             </w:r>
@@ -3884,11 +3397,6 @@
             <w:tcW w:w="2841" w:type="dxa"/>
           </w:tcPr>
           <w:p>
-            <w:pPr>
-              <w:rPr>
-                <w:rFonts w:hint="eastAsia"/>
-              </w:rPr>
-            </w:pPr>
             <w:r>
               <w:rPr>
                 <w:rFonts w:hint="eastAsia"/>
@@ -3904,11 +3412,6 @@
             <w:tcW w:w="2840" w:type="dxa"/>
           </w:tcPr>
           <w:p>
-            <w:pPr>
-              <w:rPr>
-                <w:rFonts w:hint="eastAsia"/>
-              </w:rPr>
-            </w:pPr>
             <w:r>
               <w:t>D</w:t>
             </w:r>
@@ -3925,12 +3428,6 @@
             <w:tcW w:w="2841" w:type="dxa"/>
           </w:tcPr>
           <w:p>
-            <w:pPr>
-              <w:rPr>
-                <w:rFonts w:hint="eastAsia"/>
-              </w:rPr>
-            </w:pPr>
-            <w:proofErr w:type="spellStart"/>
             <w:r>
               <w:t>I</w:t>
             </w:r>
@@ -3940,7 +3437,6 @@
               </w:rPr>
               <w:t>nt</w:t>
             </w:r>
-            <w:proofErr w:type="spellEnd"/>
           </w:p>
         </w:tc>
         <w:tc>
@@ -3948,11 +3444,6 @@
             <w:tcW w:w="2841" w:type="dxa"/>
           </w:tcPr>
           <w:p>
-            <w:pPr>
-              <w:rPr>
-                <w:rFonts w:hint="eastAsia"/>
-              </w:rPr>
-            </w:pPr>
             <w:r>
               <w:rPr>
                 <w:rFonts w:hint="eastAsia"/>
@@ -3963,13 +3454,7 @@
         </w:tc>
       </w:tr>
     </w:tbl>
-    <w:p>
-      <w:pPr>
-        <w:rPr>
-          <w:rFonts w:hint="eastAsia"/>
-        </w:rPr>
-      </w:pPr>
-    </w:p>
+    <w:p/>
     <w:sectPr>
       <w:pgSz w:w="11906" w:h="16838"/>
       <w:pgMar w:top="1440" w:right="1800" w:bottom="1440" w:left="1800" w:header="851" w:footer="992" w:gutter="0"/>
@@ -5500,7 +4985,7 @@
   <a:extraClrSchemeLst/>
   <a:extLst>
     <a:ext uri="{05A4C25C-085E-4340-85A3-A5531E510DB2}">
-      <thm15:themeFamily xmlns:thm15="http://schemas.microsoft.com/office/thememl/2012/main" xmlns="" name="Office Theme" id="{62F939B6-93AF-4DB8-9C6B-D6C7DFDC589F}" vid="{4A3C46E8-61CC-4603-A589-7422A47A8E4A}"/>
+      <thm15:themeFamily xmlns="" xmlns:thm15="http://schemas.microsoft.com/office/thememl/2012/main" name="Office Theme" id="{62F939B6-93AF-4DB8-9C6B-D6C7DFDC589F}" vid="{4A3C46E8-61CC-4603-A589-7422A47A8E4A}"/>
     </a:ext>
   </a:extLst>
 </a:theme>
@@ -5511,7 +4996,7 @@
 </file>
 
 <file path=customXml/itemProps1.xml><?xml version="1.0" encoding="utf-8"?>
-<ds:datastoreItem xmlns:ds="http://schemas.openxmlformats.org/officeDocument/2006/customXml" ds:itemID="{9FD0C1F3-0A19-634F-9286-FB5AB9CA284A}">
+<ds:datastoreItem xmlns:ds="http://schemas.openxmlformats.org/officeDocument/2006/customXml" ds:itemID="{DCF79C9E-BC26-6A45-9FAB-BCF9A2E8C7B9}">
   <ds:schemaRefs>
     <ds:schemaRef ds:uri="http://schemas.openxmlformats.org/officeDocument/2006/bibliography"/>
   </ds:schemaRefs>

</xml_diff>